<commit_message>
Added pdf for env setup
</commit_message>
<xml_diff>
--- a/Environment Setup - STM32_BTKbd.docx
+++ b/Environment Setup - STM32_BTKbd.docx
@@ -27,15 +27,22 @@
     <w:bookmarkEnd w:id="0"/>
     <w:p>
       <w:pPr>
-        <w:rPr>
+        <w:jc w:val="center"/>
+        <w:rPr>
+          <w:b/>
+          <w:bCs w:val="0"/>
           <w:noProof/>
-        </w:rPr>
-      </w:pPr>
-      <w:r>
-        <w:rPr>
+          <w:sz w:val="36"/>
+          <w:szCs w:val="36"/>
+        </w:rPr>
+      </w:pPr>
+      <w:r>
+        <w:rPr>
+          <w:b/>
+          <w:bCs w:val="0"/>
           <w:noProof/>
-          <w:sz w:val="44"/>
-          <w:szCs w:val="44"/>
+          <w:sz w:val="56"/>
+          <w:szCs w:val="56"/>
         </w:rPr>
         <w:drawing>
           <wp:anchor distT="0" distB="635" distL="114300" distR="114300" simplePos="0" relativeHeight="251659264" behindDoc="1" locked="0" layoutInCell="1" allowOverlap="1" wp14:anchorId="5240E064" wp14:editId="1DED2DED">
@@ -90,41 +97,45 @@
       </w:r>
       <w:r>
         <w:rPr>
+          <w:b/>
+          <w:bCs w:val="0"/>
           <w:noProof/>
-        </w:rPr>
-        <w:t xml:space="preserve">PA Pool Project </w:t>
-      </w:r>
-      <w:r>
-        <w:rPr>
+          <w:sz w:val="36"/>
+          <w:szCs w:val="36"/>
+        </w:rPr>
+        <w:t>PA Pool Project – Requirements Document</w:t>
+      </w:r>
+    </w:p>
+    <w:p>
+      <w:pPr>
+        <w:jc w:val="center"/>
+        <w:rPr>
+          <w:b/>
+          <w:bCs w:val="0"/>
           <w:noProof/>
-        </w:rPr>
-        <w:t xml:space="preserve">– Requirements </w:t>
-      </w:r>
-      <w:r>
-        <w:rPr>
+          <w:sz w:val="36"/>
+          <w:szCs w:val="36"/>
+        </w:rPr>
+      </w:pPr>
+    </w:p>
+    <w:p>
+      <w:pPr>
+        <w:jc w:val="center"/>
+        <w:rPr>
+          <w:b/>
+          <w:bCs w:val="0"/>
           <w:noProof/>
-        </w:rPr>
-        <w:t>Document</w:t>
-      </w:r>
-    </w:p>
-    <w:p>
-      <w:pPr>
-        <w:rPr>
+          <w:sz w:val="40"/>
+          <w:szCs w:val="40"/>
+        </w:rPr>
+      </w:pPr>
+      <w:r>
+        <w:rPr>
+          <w:b/>
+          <w:bCs w:val="0"/>
           <w:noProof/>
-        </w:rPr>
-      </w:pPr>
-    </w:p>
-    <w:p>
-      <w:pPr>
-        <w:rPr>
-          <w:noProof/>
-          <w:sz w:val="28"/>
-          <w:szCs w:val="28"/>
-        </w:rPr>
-      </w:pPr>
-      <w:r>
-        <w:rPr>
-          <w:noProof/>
+          <w:sz w:val="36"/>
+          <w:szCs w:val="36"/>
         </w:rPr>
         <w:t>EQUIPHILLO</w:t>
       </w:r>
@@ -221,13 +232,7 @@
         </w:numPr>
       </w:pPr>
       <w:r>
-        <w:t xml:space="preserve">Project Configuration </w:t>
-      </w:r>
-      <w:r>
-        <w:t>Report</w:t>
-      </w:r>
-      <w:r>
-        <w:t xml:space="preserve"> </w:t>
+        <w:t xml:space="preserve">Project Configuration Report </w:t>
       </w:r>
       <w:r>
         <w:t>BLE_BT_Kybd</w:t>
@@ -331,13 +336,7 @@
         <w:t xml:space="preserve"> </w:t>
       </w:r>
       <w:r>
-        <w:t xml:space="preserve">(see fig </w:t>
-      </w:r>
-      <w:r>
-        <w:t>2</w:t>
-      </w:r>
-      <w:r>
-        <w:t>)</w:t>
+        <w:t>(see fig 2)</w:t>
       </w:r>
     </w:p>
     <w:p>
@@ -484,14 +483,27 @@
       <w:r>
         <w:t xml:space="preserve">Figure </w:t>
       </w:r>
-      <w:fldSimple w:instr=" SEQ Figure \* ARABIC ">
-        <w:r>
-          <w:rPr>
-            <w:noProof/>
-          </w:rPr>
-          <w:t>1</w:t>
-        </w:r>
-      </w:fldSimple>
+      <w:r>
+        <w:fldChar w:fldCharType="begin"/>
+      </w:r>
+      <w:r>
+        <w:instrText xml:space="preserve"> SEQ Figure \* ARABIC </w:instrText>
+      </w:r>
+      <w:r>
+        <w:fldChar w:fldCharType="separate"/>
+      </w:r>
+      <w:r>
+        <w:rPr>
+          <w:noProof/>
+        </w:rPr>
+        <w:t>1</w:t>
+      </w:r>
+      <w:r>
+        <w:rPr>
+          <w:noProof/>
+        </w:rPr>
+        <w:fldChar w:fldCharType="end"/>
+      </w:r>
       <w:r>
         <w:t>. STM32CubeMX new project creation.</w:t>
       </w:r>
@@ -514,7 +526,7 @@
         </w:rPr>
         <w:lastRenderedPageBreak/>
         <w:drawing>
-          <wp:inline distT="0" distB="0" distL="0" distR="0" wp14:anchorId="14619CDC" wp14:editId="0E18000E">
+          <wp:inline distT="0" distB="0" distL="0" distR="0" wp14:anchorId="14619CDC" wp14:editId="7D91B60A">
             <wp:extent cx="5505450" cy="3637361"/>
             <wp:effectExtent l="0" t="0" r="0" b="1270"/>
             <wp:docPr id="388564186" name="Picture 2" descr="A screenshot of a computer&#10;&#10;Description automatically generated"/>
@@ -571,14 +583,27 @@
       <w:r>
         <w:t xml:space="preserve">Figure </w:t>
       </w:r>
-      <w:fldSimple w:instr=" SEQ Figure \* ARABIC ">
-        <w:r>
-          <w:rPr>
-            <w:noProof/>
-          </w:rPr>
-          <w:t>2</w:t>
-        </w:r>
-      </w:fldSimple>
+      <w:r>
+        <w:fldChar w:fldCharType="begin"/>
+      </w:r>
+      <w:r>
+        <w:instrText xml:space="preserve"> SEQ Figure \* ARABIC </w:instrText>
+      </w:r>
+      <w:r>
+        <w:fldChar w:fldCharType="separate"/>
+      </w:r>
+      <w:r>
+        <w:rPr>
+          <w:noProof/>
+        </w:rPr>
+        <w:t>2</w:t>
+      </w:r>
+      <w:r>
+        <w:rPr>
+          <w:noProof/>
+        </w:rPr>
+        <w:fldChar w:fldCharType="end"/>
+      </w:r>
       <w:r>
         <w:t>. STM32F446RET6 Microcontroller selection.</w:t>
       </w:r>
@@ -759,11 +784,11 @@
         </w:numPr>
       </w:pPr>
       <w:r>
-        <w:t>Set Clock P</w:t>
+        <w:t xml:space="preserve">Set Clock </w:t>
       </w:r>
       <w:proofErr w:type="spellStart"/>
       <w:r>
-        <w:t>rescaler</w:t>
+        <w:t>Prescaler</w:t>
       </w:r>
       <w:proofErr w:type="spellEnd"/>
       <w:r>
@@ -981,9 +1006,12 @@
       </w:r>
       <w:proofErr w:type="spellStart"/>
       <w:r>
-        <w:t>UserBoard.</w:t>
+        <w:t>UserBoard</w:t>
       </w:r>
       <w:proofErr w:type="spellEnd"/>
+      <w:r>
+        <w:t>.</w:t>
+      </w:r>
     </w:p>
     <w:p>
       <w:pPr>
@@ -1180,14 +1208,27 @@
       <w:r>
         <w:t xml:space="preserve">Figure </w:t>
       </w:r>
-      <w:fldSimple w:instr=" SEQ Figure \* ARABIC ">
-        <w:r>
-          <w:rPr>
-            <w:noProof/>
-          </w:rPr>
-          <w:t>3</w:t>
-        </w:r>
-      </w:fldSimple>
+      <w:r>
+        <w:fldChar w:fldCharType="begin"/>
+      </w:r>
+      <w:r>
+        <w:instrText xml:space="preserve"> SEQ Figure \* ARABIC </w:instrText>
+      </w:r>
+      <w:r>
+        <w:fldChar w:fldCharType="separate"/>
+      </w:r>
+      <w:r>
+        <w:rPr>
+          <w:noProof/>
+        </w:rPr>
+        <w:t>3</w:t>
+      </w:r>
+      <w:r>
+        <w:rPr>
+          <w:noProof/>
+        </w:rPr>
+        <w:fldChar w:fldCharType="end"/>
+      </w:r>
       <w:r>
         <w:t xml:space="preserve">. BLE2 and </w:t>
       </w:r>
@@ -1273,14 +1314,27 @@
       <w:r>
         <w:t xml:space="preserve">Figure </w:t>
       </w:r>
-      <w:fldSimple w:instr=" SEQ Figure \* ARABIC ">
-        <w:r>
-          <w:rPr>
-            <w:noProof/>
-          </w:rPr>
-          <w:t>4</w:t>
-        </w:r>
-      </w:fldSimple>
+      <w:r>
+        <w:fldChar w:fldCharType="begin"/>
+      </w:r>
+      <w:r>
+        <w:instrText xml:space="preserve"> SEQ Figure \* ARABIC </w:instrText>
+      </w:r>
+      <w:r>
+        <w:fldChar w:fldCharType="separate"/>
+      </w:r>
+      <w:r>
+        <w:rPr>
+          <w:noProof/>
+        </w:rPr>
+        <w:t>4</w:t>
+      </w:r>
+      <w:r>
+        <w:rPr>
+          <w:noProof/>
+        </w:rPr>
+        <w:fldChar w:fldCharType="end"/>
+      </w:r>
       <w:r>
         <w:t>. BlueNRG-2 configuration.</w:t>
       </w:r>
@@ -1438,10 +1492,7 @@
         <w:t>like</w:t>
       </w:r>
       <w:r>
-        <w:t xml:space="preserve"> the one provided in </w:t>
-      </w:r>
-      <w:r>
-        <w:t>Project Configuration Report</w:t>
+        <w:t xml:space="preserve"> the one provided in Project Configuration Report</w:t>
       </w:r>
       <w:r>
         <w:t xml:space="preserve">. </w:t>
@@ -1566,14 +1617,27 @@
       <w:r>
         <w:t xml:space="preserve">Figure </w:t>
       </w:r>
-      <w:fldSimple w:instr=" SEQ Figure \* ARABIC ">
-        <w:r>
-          <w:rPr>
-            <w:noProof/>
-          </w:rPr>
-          <w:t>5</w:t>
-        </w:r>
-      </w:fldSimple>
+      <w:r>
+        <w:fldChar w:fldCharType="begin"/>
+      </w:r>
+      <w:r>
+        <w:instrText xml:space="preserve"> SEQ Figure \* ARABIC </w:instrText>
+      </w:r>
+      <w:r>
+        <w:fldChar w:fldCharType="separate"/>
+      </w:r>
+      <w:r>
+        <w:rPr>
+          <w:noProof/>
+        </w:rPr>
+        <w:t>5</w:t>
+      </w:r>
+      <w:r>
+        <w:rPr>
+          <w:noProof/>
+        </w:rPr>
+        <w:fldChar w:fldCharType="end"/>
+      </w:r>
       <w:r>
         <w:t>. Git download.</w:t>
       </w:r>
@@ -1676,14 +1740,27 @@
       <w:r>
         <w:t xml:space="preserve">Figure </w:t>
       </w:r>
-      <w:fldSimple w:instr=" SEQ Figure \* ARABIC ">
-        <w:r>
-          <w:rPr>
-            <w:noProof/>
-          </w:rPr>
-          <w:t>6</w:t>
-        </w:r>
-      </w:fldSimple>
+      <w:r>
+        <w:fldChar w:fldCharType="begin"/>
+      </w:r>
+      <w:r>
+        <w:instrText xml:space="preserve"> SEQ Figure \* ARABIC </w:instrText>
+      </w:r>
+      <w:r>
+        <w:fldChar w:fldCharType="separate"/>
+      </w:r>
+      <w:r>
+        <w:rPr>
+          <w:noProof/>
+        </w:rPr>
+        <w:t>6</w:t>
+      </w:r>
+      <w:r>
+        <w:rPr>
+          <w:noProof/>
+        </w:rPr>
+        <w:fldChar w:fldCharType="end"/>
+      </w:r>
       <w:r>
         <w:t>. Menu to the eclipse marketplace.</w:t>
       </w:r>
@@ -1784,14 +1861,27 @@
       <w:r>
         <w:t xml:space="preserve">Figure </w:t>
       </w:r>
-      <w:fldSimple w:instr=" SEQ Figure \* ARABIC ">
-        <w:r>
-          <w:rPr>
-            <w:noProof/>
-          </w:rPr>
-          <w:t>7</w:t>
-        </w:r>
-      </w:fldSimple>
+      <w:r>
+        <w:fldChar w:fldCharType="begin"/>
+      </w:r>
+      <w:r>
+        <w:instrText xml:space="preserve"> SEQ Figure \* ARABIC </w:instrText>
+      </w:r>
+      <w:r>
+        <w:fldChar w:fldCharType="separate"/>
+      </w:r>
+      <w:r>
+        <w:rPr>
+          <w:noProof/>
+        </w:rPr>
+        <w:t>7</w:t>
+      </w:r>
+      <w:r>
+        <w:rPr>
+          <w:noProof/>
+        </w:rPr>
+        <w:fldChar w:fldCharType="end"/>
+      </w:r>
       <w:r>
         <w:t xml:space="preserve">. </w:t>
       </w:r>
@@ -1888,14 +1978,27 @@
       <w:r>
         <w:t xml:space="preserve">Figure </w:t>
       </w:r>
-      <w:fldSimple w:instr=" SEQ Figure \* ARABIC ">
-        <w:r>
-          <w:rPr>
-            <w:noProof/>
-          </w:rPr>
-          <w:t>8</w:t>
-        </w:r>
-      </w:fldSimple>
+      <w:r>
+        <w:fldChar w:fldCharType="begin"/>
+      </w:r>
+      <w:r>
+        <w:instrText xml:space="preserve"> SEQ Figure \* ARABIC </w:instrText>
+      </w:r>
+      <w:r>
+        <w:fldChar w:fldCharType="separate"/>
+      </w:r>
+      <w:r>
+        <w:rPr>
+          <w:noProof/>
+        </w:rPr>
+        <w:t>8</w:t>
+      </w:r>
+      <w:r>
+        <w:rPr>
+          <w:noProof/>
+        </w:rPr>
+        <w:fldChar w:fldCharType="end"/>
+      </w:r>
       <w:r>
         <w:t>. Route to Git menu.</w:t>
       </w:r>
@@ -1989,14 +2092,27 @@
       <w:r>
         <w:t xml:space="preserve">Figure </w:t>
       </w:r>
-      <w:fldSimple w:instr=" SEQ Figure \* ARABIC ">
-        <w:r>
-          <w:rPr>
-            <w:noProof/>
-          </w:rPr>
-          <w:t>9</w:t>
-        </w:r>
-      </w:fldSimple>
+      <w:r>
+        <w:fldChar w:fldCharType="begin"/>
+      </w:r>
+      <w:r>
+        <w:instrText xml:space="preserve"> SEQ Figure \* ARABIC </w:instrText>
+      </w:r>
+      <w:r>
+        <w:fldChar w:fldCharType="separate"/>
+      </w:r>
+      <w:r>
+        <w:rPr>
+          <w:noProof/>
+        </w:rPr>
+        <w:t>9</w:t>
+      </w:r>
+      <w:r>
+        <w:rPr>
+          <w:noProof/>
+        </w:rPr>
+        <w:fldChar w:fldCharType="end"/>
+      </w:r>
       <w:r>
         <w:t>. Git Menu.</w:t>
       </w:r>
@@ -2082,14 +2198,27 @@
       <w:r>
         <w:t xml:space="preserve">Figure </w:t>
       </w:r>
-      <w:fldSimple w:instr=" SEQ Figure \* ARABIC ">
-        <w:r>
-          <w:rPr>
-            <w:noProof/>
-          </w:rPr>
-          <w:t>10</w:t>
-        </w:r>
-      </w:fldSimple>
+      <w:r>
+        <w:fldChar w:fldCharType="begin"/>
+      </w:r>
+      <w:r>
+        <w:instrText xml:space="preserve"> SEQ Figure \* ARABIC </w:instrText>
+      </w:r>
+      <w:r>
+        <w:fldChar w:fldCharType="separate"/>
+      </w:r>
+      <w:r>
+        <w:rPr>
+          <w:noProof/>
+        </w:rPr>
+        <w:t>10</w:t>
+      </w:r>
+      <w:r>
+        <w:rPr>
+          <w:noProof/>
+        </w:rPr>
+        <w:fldChar w:fldCharType="end"/>
+      </w:r>
       <w:r>
         <w:t>. Clone Git window.</w:t>
       </w:r>

</xml_diff>